<commit_message>
Lista exercicios aula 07 12/04
</commit_message>
<xml_diff>
--- a/Exercício Aula 07.docx
+++ b/Exercício Aula 07.docx
@@ -1,6 +1,6 @@
 
 <file path=word/document.xml><?xml version="1.0" encoding="utf-8"?>
-<w:document xmlns:wpc="http://schemas.microsoft.com/office/word/2010/wordprocessingCanvas" xmlns:mc="http://schemas.openxmlformats.org/markup-compatibility/2006" xmlns:o="urn:schemas-microsoft-com:office:office" xmlns:r="http://schemas.openxmlformats.org/officeDocument/2006/relationships" xmlns:m="http://schemas.openxmlformats.org/officeDocument/2006/math" xmlns:v="urn:schemas-microsoft-com:vml" xmlns:wp14="http://schemas.microsoft.com/office/word/2010/wordprocessingDrawing" xmlns:wp="http://schemas.openxmlformats.org/drawingml/2006/wordprocessingDrawing" xmlns:w10="urn:schemas-microsoft-com:office:word" xmlns:w="http://schemas.openxmlformats.org/wordprocessingml/2006/main" xmlns:w14="http://schemas.microsoft.com/office/word/2010/wordml" xmlns:w15="http://schemas.microsoft.com/office/word/2012/wordml" xmlns:wpg="http://schemas.microsoft.com/office/word/2010/wordprocessingGroup" xmlns:wpi="http://schemas.microsoft.com/office/word/2010/wordprocessingInk" xmlns:wne="http://schemas.microsoft.com/office/word/2006/wordml" xmlns:wps="http://schemas.microsoft.com/office/word/2010/wordprocessingShape" mc:Ignorable="w14 w15 wp14">
+<w:document xmlns:wpc="http://schemas.microsoft.com/office/word/2010/wordprocessingCanvas" xmlns:cx="http://schemas.microsoft.com/office/drawing/2014/chartex" xmlns:cx1="http://schemas.microsoft.com/office/drawing/2015/9/8/chartex" xmlns:cx2="http://schemas.microsoft.com/office/drawing/2015/10/21/chartex" xmlns:cx3="http://schemas.microsoft.com/office/drawing/2016/5/9/chartex" xmlns:cx4="http://schemas.microsoft.com/office/drawing/2016/5/10/chartex" xmlns:cx5="http://schemas.microsoft.com/office/drawing/2016/5/11/chartex" xmlns:cx6="http://schemas.microsoft.com/office/drawing/2016/5/12/chartex" xmlns:cx7="http://schemas.microsoft.com/office/drawing/2016/5/13/chartex" xmlns:cx8="http://schemas.microsoft.com/office/drawing/2016/5/14/chartex" xmlns:mc="http://schemas.openxmlformats.org/markup-compatibility/2006" xmlns:o="urn:schemas-microsoft-com:office:office" xmlns:r="http://schemas.openxmlformats.org/officeDocument/2006/relationships" xmlns:m="http://schemas.openxmlformats.org/officeDocument/2006/math" xmlns:v="urn:schemas-microsoft-com:vml" xmlns:wp14="http://schemas.microsoft.com/office/word/2010/wordprocessingDrawing" xmlns:wp="http://schemas.openxmlformats.org/drawingml/2006/wordprocessingDrawing" xmlns:w10="urn:schemas-microsoft-com:office:word" xmlns:w="http://schemas.openxmlformats.org/wordprocessingml/2006/main" xmlns:w14="http://schemas.microsoft.com/office/word/2010/wordml" xmlns:w15="http://schemas.microsoft.com/office/word/2012/wordml" xmlns:w16se="http://schemas.microsoft.com/office/word/2015/wordml/symex" xmlns:wpg="http://schemas.microsoft.com/office/word/2010/wordprocessingGroup" xmlns:wpi="http://schemas.microsoft.com/office/word/2010/wordprocessingInk" xmlns:wne="http://schemas.microsoft.com/office/word/2006/wordml" xmlns:wps="http://schemas.microsoft.com/office/word/2010/wordprocessingShape" mc:Ignorable="w14 w15 w16se wp14">
   <w:body>
     <w:p>
       <w:pPr>
@@ -103,6 +103,7 @@
       </w:r>
       <w:r>
         <w:rPr>
+          <w:b/>
           <w:sz w:val="24"/>
           <w:szCs w:val="24"/>
         </w:rPr>
@@ -122,23 +123,85 @@
           <w:sz w:val="24"/>
           <w:szCs w:val="24"/>
         </w:rPr>
-        <w:t>Comunicação – SOA (Service oriented architecture)</w:t>
-      </w:r>
-    </w:p>
-    <w:p>
-      <w:pPr>
-        <w:pStyle w:val="PargrafodaLista"/>
-        <w:rPr>
-          <w:sz w:val="24"/>
-          <w:szCs w:val="24"/>
-        </w:rPr>
-      </w:pPr>
-      <w:r>
-        <w:rPr>
-          <w:sz w:val="24"/>
-          <w:szCs w:val="24"/>
-        </w:rPr>
-        <w:t>Implantação – Client Server</w:t>
+        <w:t xml:space="preserve">Comunicação – SOA (Service </w:t>
+      </w:r>
+      <w:proofErr w:type="spellStart"/>
+      <w:r>
+        <w:rPr>
+          <w:sz w:val="24"/>
+          <w:szCs w:val="24"/>
+        </w:rPr>
+        <w:t>O</w:t>
+      </w:r>
+      <w:r>
+        <w:rPr>
+          <w:sz w:val="24"/>
+          <w:szCs w:val="24"/>
+        </w:rPr>
+        <w:t>riented</w:t>
+      </w:r>
+      <w:proofErr w:type="spellEnd"/>
+      <w:r>
+        <w:rPr>
+          <w:sz w:val="24"/>
+          <w:szCs w:val="24"/>
+        </w:rPr>
+        <w:t xml:space="preserve"> </w:t>
+      </w:r>
+      <w:proofErr w:type="spellStart"/>
+      <w:r>
+        <w:rPr>
+          <w:sz w:val="24"/>
+          <w:szCs w:val="24"/>
+        </w:rPr>
+        <w:t>A</w:t>
+      </w:r>
+      <w:r>
+        <w:rPr>
+          <w:sz w:val="24"/>
+          <w:szCs w:val="24"/>
+        </w:rPr>
+        <w:t>rchitecture</w:t>
+      </w:r>
+      <w:proofErr w:type="spellEnd"/>
+      <w:r>
+        <w:rPr>
+          <w:sz w:val="24"/>
+          <w:szCs w:val="24"/>
+        </w:rPr>
+        <w:t>)</w:t>
+      </w:r>
+    </w:p>
+    <w:p>
+      <w:pPr>
+        <w:pStyle w:val="PargrafodaLista"/>
+        <w:rPr>
+          <w:sz w:val="24"/>
+          <w:szCs w:val="24"/>
+        </w:rPr>
+      </w:pPr>
+      <w:r>
+        <w:rPr>
+          <w:sz w:val="24"/>
+          <w:szCs w:val="24"/>
+        </w:rPr>
+        <w:t xml:space="preserve">Implantação – </w:t>
+      </w:r>
+      <w:proofErr w:type="spellStart"/>
+      <w:r>
+        <w:rPr>
+          <w:sz w:val="24"/>
+          <w:szCs w:val="24"/>
+        </w:rPr>
+        <w:t>Client</w:t>
+      </w:r>
+      <w:proofErr w:type="spellEnd"/>
+      <w:r>
+        <w:rPr>
+          <w:sz w:val="24"/>
+          <w:szCs w:val="24"/>
+        </w:rPr>
+        <w:t xml:space="preserve"> Server</w:t>
       </w:r>
     </w:p>
     <w:p>
@@ -150,24 +213,110 @@
           <w:lang w:val="en-US"/>
         </w:rPr>
       </w:pPr>
+      <w:proofErr w:type="spellStart"/>
       <w:r>
         <w:rPr>
           <w:sz w:val="24"/>
           <w:szCs w:val="24"/>
           <w:lang w:val="en-US"/>
         </w:rPr>
-        <w:t>Domínio – DDD (Domain driven design)</w:t>
-      </w:r>
-    </w:p>
-    <w:p>
-      <w:pPr>
-        <w:pStyle w:val="PargrafodaLista"/>
+        <w:t>Domínio</w:t>
+      </w:r>
+      <w:proofErr w:type="spellEnd"/>
+      <w:r>
         <w:rPr>
           <w:sz w:val="24"/>
           <w:szCs w:val="24"/>
           <w:lang w:val="en-US"/>
         </w:rPr>
-      </w:pPr>
+        <w:t xml:space="preserve"> – DDD (Domain driven design)</w:t>
+      </w:r>
+    </w:p>
+    <w:p>
+      <w:pPr>
+        <w:pStyle w:val="PargrafodaLista"/>
+        <w:rPr>
+          <w:sz w:val="24"/>
+          <w:szCs w:val="24"/>
+          <w:lang w:val="en-US"/>
+        </w:rPr>
+      </w:pPr>
+      <w:proofErr w:type="spellStart"/>
+      <w:r>
+        <w:rPr>
+          <w:sz w:val="24"/>
+          <w:szCs w:val="24"/>
+          <w:lang w:val="en-US"/>
+        </w:rPr>
+        <w:t>Estrutura</w:t>
+      </w:r>
+      <w:proofErr w:type="spellEnd"/>
+      <w:r>
+        <w:rPr>
+          <w:sz w:val="24"/>
+          <w:szCs w:val="24"/>
+          <w:lang w:val="en-US"/>
+        </w:rPr>
+        <w:t xml:space="preserve"> – </w:t>
+      </w:r>
+      <w:proofErr w:type="spellStart"/>
+      <w:r>
+        <w:rPr>
+          <w:sz w:val="24"/>
+          <w:szCs w:val="24"/>
+          <w:lang w:val="en-US"/>
+        </w:rPr>
+        <w:t>Arquitetura</w:t>
+      </w:r>
+      <w:proofErr w:type="spellEnd"/>
+      <w:r>
+        <w:rPr>
+          <w:sz w:val="24"/>
+          <w:szCs w:val="24"/>
+          <w:lang w:val="en-US"/>
+        </w:rPr>
+        <w:t xml:space="preserve"> </w:t>
+      </w:r>
+      <w:proofErr w:type="spellStart"/>
+      <w:r>
+        <w:rPr>
+          <w:sz w:val="24"/>
+          <w:szCs w:val="24"/>
+          <w:lang w:val="en-US"/>
+        </w:rPr>
+        <w:t>em</w:t>
+      </w:r>
+      <w:proofErr w:type="spellEnd"/>
+      <w:r>
+        <w:rPr>
+          <w:sz w:val="24"/>
+          <w:szCs w:val="24"/>
+          <w:lang w:val="en-US"/>
+        </w:rPr>
+        <w:t xml:space="preserve"> </w:t>
+      </w:r>
+      <w:proofErr w:type="spellStart"/>
+      <w:r>
+        <w:rPr>
+          <w:sz w:val="24"/>
+          <w:szCs w:val="24"/>
+          <w:lang w:val="en-US"/>
+        </w:rPr>
+        <w:t>camadas</w:t>
+      </w:r>
+      <w:proofErr w:type="spellEnd"/>
+    </w:p>
+    <w:p>
+      <w:pPr>
+        <w:pStyle w:val="PargrafodaLista"/>
+        <w:rPr>
+          <w:sz w:val="24"/>
+          <w:szCs w:val="24"/>
+          <w:lang w:val="en-US"/>
+        </w:rPr>
+      </w:pPr>
+      <w:bookmarkStart w:id="0" w:name="_GoBack"/>
+      <w:bookmarkEnd w:id="0"/>
     </w:p>
     <w:p>
       <w:pPr>
@@ -188,7 +337,25 @@
           <w:sz w:val="24"/>
           <w:szCs w:val="24"/>
         </w:rPr>
-        <w:t xml:space="preserve">Cite 2 exemplos de soluções que utilizam o estilo de arquitetura clienteservidor. Explique porque estas soluções se encaixam neste estilo de arquitetura. </w:t>
+        <w:t xml:space="preserve">Cite 2 exemplos de soluções que utilizam o estilo de arquitetura </w:t>
+      </w:r>
+      <w:proofErr w:type="spellStart"/>
+      <w:r>
+        <w:rPr>
+          <w:b/>
+          <w:sz w:val="24"/>
+          <w:szCs w:val="24"/>
+        </w:rPr>
+        <w:t>clienteservidor</w:t>
+      </w:r>
+      <w:proofErr w:type="spellEnd"/>
+      <w:r>
+        <w:rPr>
+          <w:b/>
+          <w:sz w:val="24"/>
+          <w:szCs w:val="24"/>
+        </w:rPr>
+        <w:t xml:space="preserve">. Explique porque estas soluções se encaixam neste estilo de arquitetura. </w:t>
       </w:r>
     </w:p>
     <w:p>
@@ -258,7 +425,25 @@
           <w:sz w:val="24"/>
           <w:szCs w:val="24"/>
         </w:rPr>
-        <w:t xml:space="preserve">No estilo de arquitetura em camadas (layers), qual é o nome de cada camada? Desenhe um diagrama mostrando a ordem das camadas. </w:t>
+        <w:t>No estilo de arquitetura em camadas (</w:t>
+      </w:r>
+      <w:proofErr w:type="spellStart"/>
+      <w:r>
+        <w:rPr>
+          <w:b/>
+          <w:sz w:val="24"/>
+          <w:szCs w:val="24"/>
+        </w:rPr>
+        <w:t>layers</w:t>
+      </w:r>
+      <w:proofErr w:type="spellEnd"/>
+      <w:r>
+        <w:rPr>
+          <w:b/>
+          <w:sz w:val="24"/>
+          <w:szCs w:val="24"/>
+        </w:rPr>
+        <w:t xml:space="preserve">), qual é o nome de cada camada? Desenhe um diagrama mostrando a ordem das camadas. </w:t>
       </w:r>
     </w:p>
     <w:p>
@@ -491,10 +676,7 @@
                               <w:jc w:val="center"/>
                             </w:pPr>
                             <w:r>
-                              <w:t xml:space="preserve">Camada </w:t>
-                            </w:r>
-                            <w:r>
-                              <w:t>Serviços</w:t>
+                              <w:t>Camada Serviços</w:t>
                             </w:r>
                           </w:p>
                         </w:txbxContent>
@@ -624,10 +806,7 @@
                               <w:jc w:val="center"/>
                             </w:pPr>
                             <w:r>
-                              <w:t xml:space="preserve">Camada </w:t>
-                            </w:r>
-                            <w:r>
-                              <w:t>Negócios</w:t>
+                              <w:t>Camada Negócios</w:t>
                             </w:r>
                           </w:p>
                         </w:txbxContent>
@@ -757,10 +936,7 @@
                               <w:jc w:val="center"/>
                             </w:pPr>
                             <w:r>
-                              <w:t xml:space="preserve">Camada </w:t>
-                            </w:r>
-                            <w:r>
-                              <w:t>Dados</w:t>
+                              <w:t>Camada Dados</w:t>
                             </w:r>
                           </w:p>
                         </w:txbxContent>
@@ -835,7 +1011,43 @@
           <w:sz w:val="24"/>
           <w:szCs w:val="24"/>
         </w:rPr>
-        <w:t>Qual é a diferença entre a organização em layers e a organização em múltiplos tiers?</w:t>
+        <w:t xml:space="preserve">Qual é a diferença entre a organização em </w:t>
+      </w:r>
+      <w:proofErr w:type="spellStart"/>
+      <w:r>
+        <w:rPr>
+          <w:b/>
+          <w:sz w:val="24"/>
+          <w:szCs w:val="24"/>
+        </w:rPr>
+        <w:t>layers</w:t>
+      </w:r>
+      <w:proofErr w:type="spellEnd"/>
+      <w:r>
+        <w:rPr>
+          <w:b/>
+          <w:sz w:val="24"/>
+          <w:szCs w:val="24"/>
+        </w:rPr>
+        <w:t xml:space="preserve"> e a organização em múltiplos </w:t>
+      </w:r>
+      <w:proofErr w:type="spellStart"/>
+      <w:r>
+        <w:rPr>
+          <w:b/>
+          <w:sz w:val="24"/>
+          <w:szCs w:val="24"/>
+        </w:rPr>
+        <w:t>tiers</w:t>
+      </w:r>
+      <w:proofErr w:type="spellEnd"/>
+      <w:r>
+        <w:rPr>
+          <w:b/>
+          <w:sz w:val="24"/>
+          <w:szCs w:val="24"/>
+        </w:rPr>
+        <w:t>?</w:t>
       </w:r>
     </w:p>
     <w:p>
@@ -846,13 +1058,54 @@
           <w:szCs w:val="24"/>
         </w:rPr>
       </w:pPr>
-      <w:r>
-        <w:rPr>
-          <w:sz w:val="24"/>
-          <w:szCs w:val="24"/>
-        </w:rPr>
-        <w:t>Layers podem estar no mesmo computador físico ou distribuído em computadores separados. Já no Tier cada segmento está em um estágio em computadores fisicamente separados.</w:t>
-      </w:r>
+      <w:proofErr w:type="spellStart"/>
+      <w:r>
+        <w:rPr>
+          <w:sz w:val="24"/>
+          <w:szCs w:val="24"/>
+        </w:rPr>
+        <w:t>Layers</w:t>
+      </w:r>
+      <w:proofErr w:type="spellEnd"/>
+      <w:r>
+        <w:rPr>
+          <w:sz w:val="24"/>
+          <w:szCs w:val="24"/>
+        </w:rPr>
+        <w:t xml:space="preserve"> podem estar no mesmo computador. Já no </w:t>
+      </w:r>
+      <w:proofErr w:type="spellStart"/>
+      <w:r>
+        <w:rPr>
+          <w:sz w:val="24"/>
+          <w:szCs w:val="24"/>
+        </w:rPr>
+        <w:t>Tier</w:t>
+      </w:r>
+      <w:proofErr w:type="spellEnd"/>
+      <w:r>
+        <w:rPr>
+          <w:sz w:val="24"/>
+          <w:szCs w:val="24"/>
+        </w:rPr>
+        <w:t xml:space="preserve"> </w:t>
+      </w:r>
+      <w:r>
+        <w:rPr>
+          <w:sz w:val="24"/>
+          <w:szCs w:val="24"/>
+        </w:rPr>
+        <w:t>deve estar em computadores fisicamente separados.</w:t>
+      </w:r>
+    </w:p>
+    <w:p>
+      <w:pPr>
+        <w:ind w:left="360"/>
+        <w:rPr>
+          <w:sz w:val="24"/>
+          <w:szCs w:val="24"/>
+        </w:rPr>
+      </w:pPr>
     </w:p>
     <w:p>
       <w:pPr>
@@ -1022,8 +1275,6 @@
         </w:rPr>
         <w:t xml:space="preserve"> Armazenar os dados da aplicação que serão acessados pelas aplicações do web server e disponibilizadas para o usuário.</w:t>
       </w:r>
-      <w:bookmarkStart w:id="0" w:name="_GoBack"/>
-      <w:bookmarkEnd w:id="0"/>
     </w:p>
     <w:p>
       <w:pPr>
@@ -1108,7 +1359,43 @@
           <w:sz w:val="24"/>
           <w:szCs w:val="24"/>
         </w:rPr>
-        <w:t xml:space="preserve">9) O que é um architectural spike? </w:t>
+        <w:t xml:space="preserve">9) O que é um </w:t>
+      </w:r>
+      <w:proofErr w:type="spellStart"/>
+      <w:r>
+        <w:rPr>
+          <w:b/>
+          <w:sz w:val="24"/>
+          <w:szCs w:val="24"/>
+        </w:rPr>
+        <w:t>architectural</w:t>
+      </w:r>
+      <w:proofErr w:type="spellEnd"/>
+      <w:r>
+        <w:rPr>
+          <w:b/>
+          <w:sz w:val="24"/>
+          <w:szCs w:val="24"/>
+        </w:rPr>
+        <w:t xml:space="preserve"> </w:t>
+      </w:r>
+      <w:proofErr w:type="spellStart"/>
+      <w:r>
+        <w:rPr>
+          <w:b/>
+          <w:sz w:val="24"/>
+          <w:szCs w:val="24"/>
+        </w:rPr>
+        <w:t>spike</w:t>
+      </w:r>
+      <w:proofErr w:type="spellEnd"/>
+      <w:r>
+        <w:rPr>
+          <w:b/>
+          <w:sz w:val="24"/>
+          <w:szCs w:val="24"/>
+        </w:rPr>
+        <w:t xml:space="preserve">? </w:t>
       </w:r>
     </w:p>
     <w:p>
@@ -1128,42 +1415,7 @@
           <w:sz w:val="24"/>
           <w:szCs w:val="24"/>
         </w:rPr>
-        <w:t xml:space="preserve">Implementar teste de </w:t>
-      </w:r>
-      <w:r>
-        <w:rPr>
-          <w:sz w:val="24"/>
-          <w:szCs w:val="24"/>
-        </w:rPr>
-        <w:t>uma pequena parte da solução para fa</w:t>
-      </w:r>
-      <w:r>
-        <w:rPr>
-          <w:sz w:val="24"/>
-          <w:szCs w:val="24"/>
-        </w:rPr>
-        <w:t xml:space="preserve">zer uma análise de viabilidade, </w:t>
-      </w:r>
-      <w:r>
-        <w:rPr>
-          <w:sz w:val="24"/>
-          <w:szCs w:val="24"/>
-        </w:rPr>
-        <w:t xml:space="preserve">uma comparação entre potenciais designs </w:t>
-      </w:r>
-      <w:r>
-        <w:rPr>
-          <w:sz w:val="24"/>
-          <w:szCs w:val="24"/>
-        </w:rPr>
-        <w:t xml:space="preserve">ou para fazer uma estimativa </w:t>
-      </w:r>
-      <w:r>
-        <w:rPr>
-          <w:sz w:val="24"/>
-          <w:szCs w:val="24"/>
-        </w:rPr>
-        <w:t>inicial.</w:t>
+        <w:t>Implementar teste de uma pequena parte da solução para fazer uma análise de viabilidade, uma comparação entre potenciais designs ou para fazer uma estimativa inicial.</w:t>
       </w:r>
     </w:p>
     <w:p>
@@ -1209,20 +1461,31 @@
           <w:szCs w:val="24"/>
         </w:rPr>
       </w:pPr>
-      <w:r>
-        <w:rPr>
-          <w:sz w:val="24"/>
-          <w:szCs w:val="24"/>
-        </w:rPr>
-        <w:t>M</w:t>
-      </w:r>
-      <w:r>
-        <w:rPr>
-          <w:sz w:val="24"/>
-          <w:szCs w:val="24"/>
-        </w:rPr>
-        <w:t>odificabilidade, portabilidade, extensibilidade, integrabilidade</w:t>
-      </w:r>
+      <w:proofErr w:type="spellStart"/>
+      <w:r>
+        <w:rPr>
+          <w:sz w:val="24"/>
+          <w:szCs w:val="24"/>
+        </w:rPr>
+        <w:t>Modificabilidade</w:t>
+      </w:r>
+      <w:proofErr w:type="spellEnd"/>
+      <w:r>
+        <w:rPr>
+          <w:sz w:val="24"/>
+          <w:szCs w:val="24"/>
+        </w:rPr>
+        <w:t xml:space="preserve">, portabilidade, extensibilidade, </w:t>
+      </w:r>
+      <w:proofErr w:type="spellStart"/>
+      <w:r>
+        <w:rPr>
+          <w:sz w:val="24"/>
+          <w:szCs w:val="24"/>
+        </w:rPr>
+        <w:t>integrabilidade</w:t>
+      </w:r>
+      <w:proofErr w:type="spellEnd"/>
     </w:p>
     <w:sectPr>
       <w:pgSz w:w="11906" w:h="16838"/>
@@ -1235,7 +1498,7 @@
 </file>
 
 <file path=word/numbering.xml><?xml version="1.0" encoding="utf-8"?>
-<w:numbering xmlns:wpc="http://schemas.microsoft.com/office/word/2010/wordprocessingCanvas" xmlns:mc="http://schemas.openxmlformats.org/markup-compatibility/2006" xmlns:o="urn:schemas-microsoft-com:office:office" xmlns:r="http://schemas.openxmlformats.org/officeDocument/2006/relationships" xmlns:m="http://schemas.openxmlformats.org/officeDocument/2006/math" xmlns:v="urn:schemas-microsoft-com:vml" xmlns:wp14="http://schemas.microsoft.com/office/word/2010/wordprocessingDrawing" xmlns:wp="http://schemas.openxmlformats.org/drawingml/2006/wordprocessingDrawing" xmlns:w10="urn:schemas-microsoft-com:office:word" xmlns:w="http://schemas.openxmlformats.org/wordprocessingml/2006/main" xmlns:w14="http://schemas.microsoft.com/office/word/2010/wordml" xmlns:w15="http://schemas.microsoft.com/office/word/2012/wordml" xmlns:wpg="http://schemas.microsoft.com/office/word/2010/wordprocessingGroup" xmlns:wpi="http://schemas.microsoft.com/office/word/2010/wordprocessingInk" xmlns:wne="http://schemas.microsoft.com/office/word/2006/wordml" xmlns:wps="http://schemas.microsoft.com/office/word/2010/wordprocessingShape" mc:Ignorable="w14 w15 wp14">
+<w:numbering xmlns:wpc="http://schemas.microsoft.com/office/word/2010/wordprocessingCanvas" xmlns:cx="http://schemas.microsoft.com/office/drawing/2014/chartex" xmlns:cx1="http://schemas.microsoft.com/office/drawing/2015/9/8/chartex" xmlns:cx2="http://schemas.microsoft.com/office/drawing/2015/10/21/chartex" xmlns:cx3="http://schemas.microsoft.com/office/drawing/2016/5/9/chartex" xmlns:cx4="http://schemas.microsoft.com/office/drawing/2016/5/10/chartex" xmlns:cx5="http://schemas.microsoft.com/office/drawing/2016/5/11/chartex" xmlns:cx6="http://schemas.microsoft.com/office/drawing/2016/5/12/chartex" xmlns:cx7="http://schemas.microsoft.com/office/drawing/2016/5/13/chartex" xmlns:cx8="http://schemas.microsoft.com/office/drawing/2016/5/14/chartex" xmlns:mc="http://schemas.openxmlformats.org/markup-compatibility/2006" xmlns:o="urn:schemas-microsoft-com:office:office" xmlns:r="http://schemas.openxmlformats.org/officeDocument/2006/relationships" xmlns:m="http://schemas.openxmlformats.org/officeDocument/2006/math" xmlns:v="urn:schemas-microsoft-com:vml" xmlns:wp14="http://schemas.microsoft.com/office/word/2010/wordprocessingDrawing" xmlns:wp="http://schemas.openxmlformats.org/drawingml/2006/wordprocessingDrawing" xmlns:w10="urn:schemas-microsoft-com:office:word" xmlns:w="http://schemas.openxmlformats.org/wordprocessingml/2006/main" xmlns:w14="http://schemas.microsoft.com/office/word/2010/wordml" xmlns:w15="http://schemas.microsoft.com/office/word/2012/wordml" xmlns:w16se="http://schemas.microsoft.com/office/word/2015/wordml/symex" xmlns:wpg="http://schemas.microsoft.com/office/word/2010/wordprocessingGroup" xmlns:wpi="http://schemas.microsoft.com/office/word/2010/wordprocessingInk" xmlns:wne="http://schemas.microsoft.com/office/word/2006/wordml" xmlns:wps="http://schemas.microsoft.com/office/word/2010/wordprocessingShape" mc:Ignorable="w14 w15 w16se wp14">
   <w:abstractNum w:abstractNumId="0" w15:restartNumberingAfterBreak="0">
     <w:nsid w:val="6C8E5585"/>
     <w:multiLevelType w:val="hybridMultilevel"/>
@@ -1333,7 +1596,7 @@
 </file>
 
 <file path=word/styles.xml><?xml version="1.0" encoding="utf-8"?>
-<w:styles xmlns:mc="http://schemas.openxmlformats.org/markup-compatibility/2006" xmlns:r="http://schemas.openxmlformats.org/officeDocument/2006/relationships" xmlns:w="http://schemas.openxmlformats.org/wordprocessingml/2006/main" xmlns:w14="http://schemas.microsoft.com/office/word/2010/wordml" xmlns:w15="http://schemas.microsoft.com/office/word/2012/wordml" mc:Ignorable="w14 w15">
+<w:styles xmlns:mc="http://schemas.openxmlformats.org/markup-compatibility/2006" xmlns:r="http://schemas.openxmlformats.org/officeDocument/2006/relationships" xmlns:w="http://schemas.openxmlformats.org/wordprocessingml/2006/main" xmlns:w14="http://schemas.microsoft.com/office/word/2010/wordml" xmlns:w15="http://schemas.microsoft.com/office/word/2012/wordml" xmlns:w16se="http://schemas.microsoft.com/office/word/2015/wordml/symex" mc:Ignorable="w14 w15 w16se">
   <w:docDefaults>
     <w:rPrDefault>
       <w:rPr>
@@ -1349,7 +1612,7 @@
       </w:pPr>
     </w:pPrDefault>
   </w:docDefaults>
-  <w:latentStyles w:defLockedState="0" w:defUIPriority="99" w:defSemiHidden="0" w:defUnhideWhenUsed="0" w:defQFormat="0" w:count="371">
+  <w:latentStyles w:defLockedState="0" w:defUIPriority="99" w:defSemiHidden="0" w:defUnhideWhenUsed="0" w:defQFormat="0" w:count="374">
     <w:lsdException w:name="Normal" w:uiPriority="0" w:qFormat="1"/>
     <w:lsdException w:name="heading 1" w:uiPriority="9" w:qFormat="1"/>
     <w:lsdException w:name="heading 2" w:semiHidden="1" w:uiPriority="9" w:unhideWhenUsed="1" w:qFormat="1"/>
@@ -1455,7 +1718,6 @@
     <w:lsdException w:name="HTML Sample" w:semiHidden="1" w:unhideWhenUsed="1"/>
     <w:lsdException w:name="HTML Typewriter" w:semiHidden="1" w:unhideWhenUsed="1"/>
     <w:lsdException w:name="HTML Variable" w:semiHidden="1" w:unhideWhenUsed="1"/>
-    <w:lsdException w:name="Normal Table" w:semiHidden="1" w:unhideWhenUsed="1"/>
     <w:lsdException w:name="annotation subject" w:semiHidden="1" w:unhideWhenUsed="1"/>
     <w:lsdException w:name="No List" w:semiHidden="1" w:unhideWhenUsed="1"/>
     <w:lsdException w:name="Outline List 1" w:semiHidden="1" w:unhideWhenUsed="1"/>
@@ -1500,7 +1762,6 @@
     <w:lsdException w:name="Table Professional" w:semiHidden="1" w:unhideWhenUsed="1"/>
     <w:lsdException w:name="Table Subtle 1" w:semiHidden="1" w:unhideWhenUsed="1"/>
     <w:lsdException w:name="Table Subtle 2" w:semiHidden="1" w:unhideWhenUsed="1"/>
-    <w:lsdException w:name="Table Web 1" w:semiHidden="1" w:unhideWhenUsed="1"/>
     <w:lsdException w:name="Table Web 2" w:semiHidden="1" w:unhideWhenUsed="1"/>
     <w:lsdException w:name="Table Web 3" w:semiHidden="1" w:unhideWhenUsed="1"/>
     <w:lsdException w:name="Balloon Text" w:semiHidden="1" w:unhideWhenUsed="1"/>
@@ -1721,6 +1982,9 @@
     <w:lsdException w:name="List Table 5 Dark Accent 6" w:uiPriority="50"/>
     <w:lsdException w:name="List Table 6 Colorful Accent 6" w:uiPriority="51"/>
     <w:lsdException w:name="List Table 7 Colorful Accent 6" w:uiPriority="52"/>
+    <w:lsdException w:name="Mention" w:semiHidden="1" w:unhideWhenUsed="1"/>
+    <w:lsdException w:name="Smart Hyperlink" w:semiHidden="1" w:unhideWhenUsed="1"/>
+    <w:lsdException w:name="Hashtag" w:semiHidden="1" w:unhideWhenUsed="1"/>
   </w:latentStyles>
   <w:style w:type="paragraph" w:default="1" w:styleId="Normal">
     <w:name w:val="Normal"/>

</xml_diff>